<commit_message>
Tableau - dashbord edit after the feedback 3
</commit_message>
<xml_diff>
--- a/Baseball_players_performance_report_after_feedback.docx
+++ b/Baseball_players_performance_report_after_feedback.docx
@@ -524,33 +524,31 @@
           <w:sz w:val="24"/>
           <w:szCs w:val="24"/>
         </w:rPr>
-        <w:t xml:space="preserve"> snap shot of it </w:t>
-      </w:r>
-      <w:proofErr w:type="gramStart"/>
-      <w:r>
-        <w:rPr>
-          <w:rFonts w:ascii="Times New Roman" w:hAnsi="Times New Roman" w:cs="Times New Roman"/>
-          <w:sz w:val="24"/>
-          <w:szCs w:val="24"/>
-        </w:rPr>
-        <w:t>is shown</w:t>
-      </w:r>
-      <w:proofErr w:type="gramEnd"/>
-      <w:r>
-        <w:rPr>
-          <w:rFonts w:ascii="Times New Roman" w:hAnsi="Times New Roman" w:cs="Times New Roman"/>
-          <w:sz w:val="24"/>
-          <w:szCs w:val="24"/>
-        </w:rPr>
-        <w:t xml:space="preserve"> in the Figure below</w:t>
-      </w:r>
-      <w:r>
-        <w:rPr>
-          <w:rFonts w:ascii="Times New Roman" w:hAnsi="Times New Roman" w:cs="Times New Roman"/>
-          <w:sz w:val="24"/>
-          <w:szCs w:val="24"/>
-        </w:rPr>
-        <w:t xml:space="preserve"> (Figure 1)</w:t>
+        <w:t xml:space="preserve"> snap shot of it is shown in the Figure below</w:t>
+      </w:r>
+      <w:r>
+        <w:rPr>
+          <w:rFonts w:ascii="Times New Roman" w:hAnsi="Times New Roman" w:cs="Times New Roman"/>
+          <w:sz w:val="24"/>
+          <w:szCs w:val="24"/>
+        </w:rPr>
+        <w:t xml:space="preserve"> (Figure 1</w:t>
+      </w:r>
+      <w:r>
+        <w:rPr>
+          <w:rFonts w:ascii="Times New Roman" w:hAnsi="Times New Roman" w:cs="Times New Roman"/>
+          <w:sz w:val="24"/>
+          <w:szCs w:val="24"/>
+        </w:rPr>
+        <w:t xml:space="preserve"> and Figure 2, before and after the feedback, respectively</w:t>
+      </w:r>
+      <w:r>
+        <w:rPr>
+          <w:rFonts w:ascii="Times New Roman" w:hAnsi="Times New Roman" w:cs="Times New Roman"/>
+          <w:sz w:val="24"/>
+          <w:szCs w:val="24"/>
+        </w:rPr>
+        <w:t>)</w:t>
       </w:r>
       <w:r>
         <w:rPr>
@@ -625,7 +623,7 @@
         </w:rPr>
         <w:t xml:space="preserve">: </w:t>
       </w:r>
-      <w:hyperlink r:id="rId5" w:anchor="!/vizhome/Basebal_palyers_performance_Tableau/Summary_dashboard" w:history="1">
+      <w:hyperlink r:id="rId5" w:anchor="!/vizhome/Basebal_palyers_performance_Tableau/Summary_dashboard?publish=yes" w:history="1">
         <w:r>
           <w:rPr>
             <w:rStyle w:val="Hyperlink"/>
@@ -657,52 +655,155 @@
     </w:p>
     <w:p>
       <w:pPr>
-        <w:rPr>
-          <w:rFonts w:ascii="Times New Roman" w:hAnsi="Times New Roman" w:cs="Times New Roman"/>
-          <w:sz w:val="24"/>
-          <w:szCs w:val="24"/>
-        </w:rPr>
-      </w:pPr>
-      <w:r>
-        <w:rPr>
-          <w:rFonts w:ascii="Times New Roman" w:hAnsi="Times New Roman" w:cs="Times New Roman"/>
-          <w:sz w:val="24"/>
-          <w:szCs w:val="24"/>
-        </w:rPr>
-        <w:t xml:space="preserve">Link to Tableau public workbook </w:t>
-      </w:r>
-      <w:r>
-        <w:rPr>
-          <w:rFonts w:ascii="Times New Roman" w:hAnsi="Times New Roman" w:cs="Times New Roman"/>
-          <w:sz w:val="24"/>
-          <w:szCs w:val="24"/>
-        </w:rPr>
-        <w:t>after</w:t>
-      </w:r>
-      <w:r>
-        <w:rPr>
-          <w:rFonts w:ascii="Times New Roman" w:hAnsi="Times New Roman" w:cs="Times New Roman"/>
-          <w:sz w:val="24"/>
-          <w:szCs w:val="24"/>
-        </w:rPr>
-        <w:t xml:space="preserve"> feedback: </w:t>
-      </w:r>
-      <w:hyperlink r:id="rId6" w:anchor="!/vizhome/IdentificationofdifferencesamongtheperformanceofthebaseballplayersusingTableau-afterfeedback/Summary_dashboard?publish=yes" w:history="1">
-        <w:r>
-          <w:rPr>
-            <w:rStyle w:val="Hyperlink"/>
-            <w:rFonts w:ascii="Times New Roman" w:hAnsi="Times New Roman" w:cs="Times New Roman"/>
-            <w:sz w:val="24"/>
-            <w:szCs w:val="24"/>
-          </w:rPr>
-          <w:t>The visualization</w:t>
-        </w:r>
-      </w:hyperlink>
-      <w:bookmarkStart w:id="0" w:name="_GoBack"/>
-      <w:bookmarkEnd w:id="0"/>
+        <w:keepNext/>
+        <w:jc w:val="center"/>
+      </w:pPr>
+      <w:r>
+        <w:rPr>
+          <w:noProof/>
+        </w:rPr>
+        <w:drawing>
+          <wp:inline distT="0" distB="0" distL="0" distR="0" wp14:anchorId="6BE616E7" wp14:editId="3BD7C06D">
+            <wp:extent cx="4543425" cy="3619691"/>
+            <wp:effectExtent l="0" t="0" r="0" b="0"/>
+            <wp:docPr id="3" name="Picture 3"/>
+            <wp:cNvGraphicFramePr>
+              <a:graphicFrameLocks xmlns:a="http://schemas.openxmlformats.org/drawingml/2006/main" noChangeAspect="1"/>
+            </wp:cNvGraphicFramePr>
+            <a:graphic xmlns:a="http://schemas.openxmlformats.org/drawingml/2006/main">
+              <a:graphicData uri="http://schemas.openxmlformats.org/drawingml/2006/picture">
+                <pic:pic xmlns:pic="http://schemas.openxmlformats.org/drawingml/2006/picture">
+                  <pic:nvPicPr>
+                    <pic:cNvPr id="1" name=""/>
+                    <pic:cNvPicPr/>
+                  </pic:nvPicPr>
+                  <pic:blipFill>
+                    <a:blip r:embed="rId6"/>
+                    <a:stretch>
+                      <a:fillRect/>
+                    </a:stretch>
+                  </pic:blipFill>
+                  <pic:spPr>
+                    <a:xfrm>
+                      <a:off x="0" y="0"/>
+                      <a:ext cx="4560618" cy="3633389"/>
+                    </a:xfrm>
+                    <a:prstGeom prst="rect">
+                      <a:avLst/>
+                    </a:prstGeom>
+                  </pic:spPr>
+                </pic:pic>
+              </a:graphicData>
+            </a:graphic>
+          </wp:inline>
+        </w:drawing>
+      </w:r>
     </w:p>
     <w:p>
       <w:pPr>
+        <w:pStyle w:val="Caption"/>
+        <w:jc w:val="center"/>
+        <w:rPr>
+          <w:rFonts w:ascii="Times New Roman" w:hAnsi="Times New Roman" w:cs="Times New Roman"/>
+          <w:i w:val="0"/>
+          <w:iCs w:val="0"/>
+          <w:color w:val="auto"/>
+          <w:sz w:val="24"/>
+          <w:szCs w:val="24"/>
+        </w:rPr>
+      </w:pPr>
+      <w:r>
+        <w:rPr>
+          <w:rFonts w:ascii="Times New Roman" w:hAnsi="Times New Roman" w:cs="Times New Roman"/>
+          <w:i w:val="0"/>
+          <w:iCs w:val="0"/>
+          <w:color w:val="auto"/>
+          <w:sz w:val="24"/>
+          <w:szCs w:val="24"/>
+        </w:rPr>
+        <w:t xml:space="preserve">Figure </w:t>
+      </w:r>
+      <w:r>
+        <w:rPr>
+          <w:rFonts w:ascii="Times New Roman" w:hAnsi="Times New Roman" w:cs="Times New Roman"/>
+          <w:i w:val="0"/>
+          <w:iCs w:val="0"/>
+          <w:color w:val="auto"/>
+          <w:sz w:val="24"/>
+          <w:szCs w:val="24"/>
+        </w:rPr>
+        <w:fldChar w:fldCharType="begin"/>
+      </w:r>
+      <w:r>
+        <w:rPr>
+          <w:rFonts w:ascii="Times New Roman" w:hAnsi="Times New Roman" w:cs="Times New Roman"/>
+          <w:i w:val="0"/>
+          <w:iCs w:val="0"/>
+          <w:color w:val="auto"/>
+          <w:sz w:val="24"/>
+          <w:szCs w:val="24"/>
+        </w:rPr>
+        <w:instrText xml:space="preserve"> SEQ Figure \* ARABIC </w:instrText>
+      </w:r>
+      <w:r>
+        <w:rPr>
+          <w:rFonts w:ascii="Times New Roman" w:hAnsi="Times New Roman" w:cs="Times New Roman"/>
+          <w:i w:val="0"/>
+          <w:iCs w:val="0"/>
+          <w:color w:val="auto"/>
+          <w:sz w:val="24"/>
+          <w:szCs w:val="24"/>
+        </w:rPr>
+        <w:fldChar w:fldCharType="separate"/>
+      </w:r>
+      <w:r>
+        <w:rPr>
+          <w:rFonts w:ascii="Times New Roman" w:hAnsi="Times New Roman" w:cs="Times New Roman"/>
+          <w:i w:val="0"/>
+          <w:iCs w:val="0"/>
+          <w:noProof/>
+          <w:color w:val="auto"/>
+          <w:sz w:val="24"/>
+          <w:szCs w:val="24"/>
+        </w:rPr>
+        <w:t>1</w:t>
+      </w:r>
+      <w:r>
+        <w:rPr>
+          <w:rFonts w:ascii="Times New Roman" w:hAnsi="Times New Roman" w:cs="Times New Roman"/>
+          <w:i w:val="0"/>
+          <w:iCs w:val="0"/>
+          <w:color w:val="auto"/>
+          <w:sz w:val="24"/>
+          <w:szCs w:val="24"/>
+        </w:rPr>
+        <w:fldChar w:fldCharType="end"/>
+      </w:r>
+      <w:r>
+        <w:rPr>
+          <w:rFonts w:ascii="Times New Roman" w:hAnsi="Times New Roman" w:cs="Times New Roman"/>
+          <w:i w:val="0"/>
+          <w:iCs w:val="0"/>
+          <w:color w:val="auto"/>
+          <w:sz w:val="24"/>
+          <w:szCs w:val="24"/>
+        </w:rPr>
+        <w:t>: A snap shot of Tableau public workbook</w:t>
+      </w:r>
+      <w:r>
+        <w:rPr>
+          <w:rFonts w:ascii="Times New Roman" w:hAnsi="Times New Roman" w:cs="Times New Roman"/>
+          <w:i w:val="0"/>
+          <w:iCs w:val="0"/>
+          <w:color w:val="auto"/>
+          <w:sz w:val="24"/>
+          <w:szCs w:val="24"/>
+        </w:rPr>
+        <w:t xml:space="preserve"> – before feedback</w:t>
+      </w:r>
+    </w:p>
+    <w:p>
+      <w:pPr>
         <w:keepNext/>
         <w:jc w:val="center"/>
       </w:pPr>
@@ -710,10 +811,11 @@
         <w:rPr>
           <w:noProof/>
         </w:rPr>
+        <w:lastRenderedPageBreak/>
         <w:drawing>
-          <wp:inline distT="0" distB="0" distL="0" distR="0" wp14:anchorId="11DBC36F" wp14:editId="641C69B4">
-            <wp:extent cx="4339936" cy="3457575"/>
-            <wp:effectExtent l="0" t="0" r="3810" b="0"/>
+          <wp:inline distT="0" distB="0" distL="0" distR="0" wp14:anchorId="058B92BC" wp14:editId="6BD56C3E">
+            <wp:extent cx="4391025" cy="3498277"/>
+            <wp:effectExtent l="0" t="0" r="0" b="6985"/>
             <wp:docPr id="1" name="Picture 1"/>
             <wp:cNvGraphicFramePr>
               <a:graphicFrameLocks xmlns:a="http://schemas.openxmlformats.org/drawingml/2006/main" noChangeAspect="1"/>
@@ -734,7 +836,7 @@
                   <pic:spPr>
                     <a:xfrm>
                       <a:off x="0" y="0"/>
-                      <a:ext cx="4364696" cy="3477301"/>
+                      <a:ext cx="4408053" cy="3511843"/>
                     </a:xfrm>
                     <a:prstGeom prst="rect">
                       <a:avLst/>
@@ -814,7 +916,7 @@
           <w:sz w:val="24"/>
           <w:szCs w:val="24"/>
         </w:rPr>
-        <w:t>1</w:t>
+        <w:t>2</w:t>
       </w:r>
       <w:r>
         <w:rPr>
@@ -860,6 +962,17 @@
         </w:rPr>
         <w:t>workbook</w:t>
       </w:r>
+      <w:r>
+        <w:rPr>
+          <w:rFonts w:ascii="Times New Roman" w:hAnsi="Times New Roman" w:cs="Times New Roman"/>
+          <w:i w:val="0"/>
+          <w:iCs w:val="0"/>
+          <w:color w:val="auto"/>
+          <w:sz w:val="24"/>
+          <w:szCs w:val="24"/>
+        </w:rPr>
+        <w:t xml:space="preserve"> – after feedback</w:t>
+      </w:r>
     </w:p>
     <w:p>
       <w:pPr>
@@ -872,6 +985,34 @@
     </w:p>
     <w:p>
       <w:pPr>
+        <w:rPr>
+          <w:rFonts w:ascii="Times New Roman" w:hAnsi="Times New Roman" w:cs="Times New Roman"/>
+          <w:sz w:val="24"/>
+          <w:szCs w:val="24"/>
+        </w:rPr>
+      </w:pPr>
+      <w:r>
+        <w:rPr>
+          <w:rFonts w:ascii="Times New Roman" w:hAnsi="Times New Roman" w:cs="Times New Roman"/>
+          <w:sz w:val="24"/>
+          <w:szCs w:val="24"/>
+        </w:rPr>
+        <w:t xml:space="preserve">Link to Tableau public workbook after feedback: </w:t>
+      </w:r>
+      <w:hyperlink r:id="rId8" w:anchor="!/vizhome/IdentificationofdifferencesamongtheperformanceofthebaseballplayersusingTableau-afterfeedback/Summary_dashboard?publish=yes" w:history="1">
+        <w:r>
+          <w:rPr>
+            <w:rStyle w:val="Hyperlink"/>
+            <w:rFonts w:ascii="Times New Roman" w:hAnsi="Times New Roman" w:cs="Times New Roman"/>
+            <w:sz w:val="24"/>
+            <w:szCs w:val="24"/>
+          </w:rPr>
+          <w:t>The visualization</w:t>
+        </w:r>
+      </w:hyperlink>
+    </w:p>
+    <w:p>
+      <w:pPr>
         <w:ind w:firstLine="720"/>
         <w:rPr>
           <w:rFonts w:ascii="Times New Roman" w:hAnsi="Times New Roman" w:cs="Times New Roman"/>
@@ -1011,7 +1152,31 @@
           <w:sz w:val="24"/>
           <w:szCs w:val="24"/>
         </w:rPr>
-        <w:t xml:space="preserve"> provided above</w:t>
+        <w:t xml:space="preserve"> provided </w:t>
+      </w:r>
+      <w:r>
+        <w:rPr>
+          <w:rFonts w:ascii="Times New Roman" w:hAnsi="Times New Roman" w:cs="Times New Roman"/>
+          <w:sz w:val="24"/>
+          <w:szCs w:val="24"/>
+        </w:rPr>
+        <w:t xml:space="preserve">in </w:t>
+      </w:r>
+      <w:r>
+        <w:rPr>
+          <w:rFonts w:ascii="Times New Roman" w:hAnsi="Times New Roman" w:cs="Times New Roman"/>
+          <w:sz w:val="24"/>
+          <w:szCs w:val="24"/>
+        </w:rPr>
+        <w:t>above</w:t>
+      </w:r>
+      <w:r>
+        <w:rPr>
+          <w:rFonts w:ascii="Times New Roman" w:hAnsi="Times New Roman" w:cs="Times New Roman"/>
+          <w:sz w:val="24"/>
+          <w:szCs w:val="24"/>
+        </w:rPr>
+        <w:t xml:space="preserve"> link</w:t>
       </w:r>
       <w:r>
         <w:rPr>
@@ -1619,7 +1784,16 @@
           <w:sz w:val="24"/>
           <w:szCs w:val="24"/>
         </w:rPr>
-        <w:t xml:space="preserve">highest number of home runs scored by </w:t>
+        <w:t xml:space="preserve">highest number of home </w:t>
+      </w:r>
+      <w:r>
+        <w:rPr>
+          <w:rFonts w:ascii="Times New Roman" w:hAnsi="Times New Roman" w:cs="Times New Roman"/>
+          <w:sz w:val="24"/>
+          <w:szCs w:val="24"/>
+        </w:rPr>
+        <w:lastRenderedPageBreak/>
+        <w:t xml:space="preserve">runs scored by </w:t>
       </w:r>
       <w:proofErr w:type="gramStart"/>
       <w:r>
@@ -2191,6 +2365,8 @@
           <w:szCs w:val="24"/>
         </w:rPr>
       </w:pPr>
+      <w:bookmarkStart w:id="0" w:name="_GoBack"/>
+      <w:bookmarkEnd w:id="0"/>
       <w:r>
         <w:rPr>
           <w:rFonts w:ascii="Times New Roman" w:hAnsi="Times New Roman" w:cs="Times New Roman"/>
@@ -2317,7 +2493,6 @@
           <w:sz w:val="24"/>
           <w:szCs w:val="24"/>
         </w:rPr>
-        <w:lastRenderedPageBreak/>
         <w:t>Should you not also consider</w:t>
       </w:r>
       <w:r>

</xml_diff>

<commit_message>
Tableau - dashbord submission 1
</commit_message>
<xml_diff>
--- a/Baseball_players_performance_report_after_feedback.docx
+++ b/Baseball_players_performance_report_after_feedback.docx
@@ -47,13 +47,21 @@
       <w:pPr>
         <w:rPr>
           <w:rFonts w:ascii="Times New Roman" w:hAnsi="Times New Roman" w:cs="Times New Roman"/>
-          <w:sz w:val="24"/>
-          <w:szCs w:val="24"/>
-        </w:rPr>
-      </w:pPr>
-      <w:r>
-        <w:rPr>
-          <w:rFonts w:ascii="Times New Roman" w:hAnsi="Times New Roman" w:cs="Times New Roman"/>
+          <w:b/>
+          <w:bCs/>
+          <w:i/>
+          <w:iCs/>
+          <w:sz w:val="24"/>
+          <w:szCs w:val="24"/>
+        </w:rPr>
+      </w:pPr>
+      <w:r>
+        <w:rPr>
+          <w:rFonts w:ascii="Times New Roman" w:hAnsi="Times New Roman" w:cs="Times New Roman"/>
+          <w:b/>
+          <w:bCs/>
+          <w:i/>
+          <w:iCs/>
           <w:sz w:val="24"/>
           <w:szCs w:val="24"/>
         </w:rPr>
@@ -446,13 +454,21 @@
       <w:pPr>
         <w:rPr>
           <w:rFonts w:ascii="Times New Roman" w:hAnsi="Times New Roman" w:cs="Times New Roman"/>
-          <w:sz w:val="24"/>
-          <w:szCs w:val="24"/>
-        </w:rPr>
-      </w:pPr>
-      <w:r>
-        <w:rPr>
-          <w:rFonts w:ascii="Times New Roman" w:hAnsi="Times New Roman" w:cs="Times New Roman"/>
+          <w:b/>
+          <w:bCs/>
+          <w:i/>
+          <w:iCs/>
+          <w:sz w:val="24"/>
+          <w:szCs w:val="24"/>
+        </w:rPr>
+      </w:pPr>
+      <w:r>
+        <w:rPr>
+          <w:rFonts w:ascii="Times New Roman" w:hAnsi="Times New Roman" w:cs="Times New Roman"/>
+          <w:b/>
+          <w:bCs/>
+          <w:i/>
+          <w:iCs/>
           <w:sz w:val="24"/>
           <w:szCs w:val="24"/>
         </w:rPr>
@@ -474,23 +490,63 @@
           <w:sz w:val="24"/>
           <w:szCs w:val="24"/>
         </w:rPr>
-        <w:t xml:space="preserve">The </w:t>
-      </w:r>
-      <w:r>
-        <w:rPr>
-          <w:rFonts w:ascii="Times New Roman" w:hAnsi="Times New Roman" w:cs="Times New Roman"/>
-          <w:sz w:val="24"/>
-          <w:szCs w:val="24"/>
-        </w:rPr>
-        <w:t xml:space="preserve">generated </w:t>
-      </w:r>
-      <w:r>
-        <w:rPr>
-          <w:rFonts w:ascii="Times New Roman" w:hAnsi="Times New Roman" w:cs="Times New Roman"/>
-          <w:sz w:val="24"/>
-          <w:szCs w:val="24"/>
-        </w:rPr>
-        <w:t xml:space="preserve">Tableau visualization </w:t>
+        <w:t>In the initial design, t</w:t>
+      </w:r>
+      <w:r>
+        <w:rPr>
+          <w:rFonts w:ascii="Times New Roman" w:hAnsi="Times New Roman" w:cs="Times New Roman"/>
+          <w:sz w:val="24"/>
+          <w:szCs w:val="24"/>
+        </w:rPr>
+        <w:t xml:space="preserve">o explore </w:t>
+      </w:r>
+      <w:r>
+        <w:rPr>
+          <w:rFonts w:ascii="Times New Roman" w:hAnsi="Times New Roman" w:cs="Times New Roman"/>
+          <w:sz w:val="24"/>
+          <w:szCs w:val="24"/>
+        </w:rPr>
+        <w:t>the</w:t>
+      </w:r>
+      <w:r>
+        <w:rPr>
+          <w:rFonts w:ascii="Times New Roman" w:hAnsi="Times New Roman" w:cs="Times New Roman"/>
+          <w:sz w:val="24"/>
+          <w:szCs w:val="24"/>
+        </w:rPr>
+        <w:t xml:space="preserve"> variables</w:t>
+      </w:r>
+      <w:r>
+        <w:rPr>
+          <w:rFonts w:ascii="Times New Roman" w:hAnsi="Times New Roman" w:cs="Times New Roman"/>
+          <w:sz w:val="24"/>
+          <w:szCs w:val="24"/>
+        </w:rPr>
+        <w:t>,</w:t>
+      </w:r>
+      <w:r>
+        <w:rPr>
+          <w:rFonts w:ascii="Times New Roman" w:hAnsi="Times New Roman" w:cs="Times New Roman"/>
+          <w:sz w:val="24"/>
+          <w:szCs w:val="24"/>
+        </w:rPr>
+        <w:t xml:space="preserve"> histograms will be used and to reflect performance of players</w:t>
+      </w:r>
+      <w:r>
+        <w:rPr>
+          <w:rFonts w:ascii="Times New Roman" w:hAnsi="Times New Roman" w:cs="Times New Roman"/>
+          <w:sz w:val="24"/>
+          <w:szCs w:val="24"/>
+        </w:rPr>
+        <w:t>,</w:t>
+      </w:r>
+      <w:r>
+        <w:rPr>
+          <w:rFonts w:ascii="Times New Roman" w:hAnsi="Times New Roman" w:cs="Times New Roman"/>
+          <w:sz w:val="24"/>
+          <w:szCs w:val="24"/>
+        </w:rPr>
+        <w:t xml:space="preserve"> </w:t>
       </w:r>
       <w:proofErr w:type="gramStart"/>
       <w:r>
@@ -499,7 +555,7 @@
           <w:sz w:val="24"/>
           <w:szCs w:val="24"/>
         </w:rPr>
-        <w:t>can be obtained</w:t>
+        <w:t>bar-graphs</w:t>
       </w:r>
       <w:proofErr w:type="gramEnd"/>
       <w:r>
@@ -508,91 +564,257 @@
           <w:sz w:val="24"/>
           <w:szCs w:val="24"/>
         </w:rPr>
-        <w:t xml:space="preserve"> from the following link</w:t>
-      </w:r>
-      <w:r>
-        <w:rPr>
-          <w:rFonts w:ascii="Times New Roman" w:hAnsi="Times New Roman" w:cs="Times New Roman"/>
-          <w:sz w:val="24"/>
-          <w:szCs w:val="24"/>
-        </w:rPr>
-        <w:t>. A</w:t>
-      </w:r>
-      <w:r>
-        <w:rPr>
-          <w:rFonts w:ascii="Times New Roman" w:hAnsi="Times New Roman" w:cs="Times New Roman"/>
-          <w:sz w:val="24"/>
-          <w:szCs w:val="24"/>
-        </w:rPr>
-        <w:t xml:space="preserve"> snap shot of it is shown in the Figure below</w:t>
-      </w:r>
-      <w:r>
-        <w:rPr>
-          <w:rFonts w:ascii="Times New Roman" w:hAnsi="Times New Roman" w:cs="Times New Roman"/>
-          <w:sz w:val="24"/>
-          <w:szCs w:val="24"/>
-        </w:rPr>
-        <w:t xml:space="preserve"> (Figure 1</w:t>
-      </w:r>
-      <w:r>
-        <w:rPr>
-          <w:rFonts w:ascii="Times New Roman" w:hAnsi="Times New Roman" w:cs="Times New Roman"/>
-          <w:sz w:val="24"/>
-          <w:szCs w:val="24"/>
-        </w:rPr>
-        <w:t xml:space="preserve"> and Figure 2, before and after the feedback, respectively</w:t>
-      </w:r>
-      <w:r>
-        <w:rPr>
-          <w:rFonts w:ascii="Times New Roman" w:hAnsi="Times New Roman" w:cs="Times New Roman"/>
-          <w:sz w:val="24"/>
-          <w:szCs w:val="24"/>
-        </w:rPr>
-        <w:t>)</w:t>
-      </w:r>
-      <w:r>
-        <w:rPr>
-          <w:rFonts w:ascii="Times New Roman" w:hAnsi="Times New Roman" w:cs="Times New Roman"/>
-          <w:sz w:val="24"/>
-          <w:szCs w:val="24"/>
-        </w:rPr>
-        <w:t xml:space="preserve"> to get </w:t>
-      </w:r>
-      <w:r>
-        <w:rPr>
-          <w:rFonts w:ascii="Times New Roman" w:hAnsi="Times New Roman" w:cs="Times New Roman"/>
-          <w:sz w:val="24"/>
-          <w:szCs w:val="24"/>
-        </w:rPr>
-        <w:t>a</w:t>
-      </w:r>
-      <w:r>
-        <w:rPr>
-          <w:rFonts w:ascii="Times New Roman" w:hAnsi="Times New Roman" w:cs="Times New Roman"/>
-          <w:sz w:val="24"/>
-          <w:szCs w:val="24"/>
-        </w:rPr>
-        <w:t xml:space="preserve"> quick idea to the reader</w:t>
-      </w:r>
-      <w:r>
-        <w:rPr>
-          <w:rFonts w:ascii="Times New Roman" w:hAnsi="Times New Roman" w:cs="Times New Roman"/>
-          <w:sz w:val="24"/>
-          <w:szCs w:val="24"/>
-        </w:rPr>
-        <w:t>.</w:t>
-      </w:r>
-      <w:r>
-        <w:rPr>
-          <w:rFonts w:ascii="Times New Roman" w:hAnsi="Times New Roman" w:cs="Times New Roman"/>
-          <w:sz w:val="24"/>
-          <w:szCs w:val="24"/>
-        </w:rPr>
-        <w:t xml:space="preserve"> </w:t>
+        <w:t xml:space="preserve"> will be generated.  </w:t>
+      </w:r>
+      <w:r>
+        <w:rPr>
+          <w:rFonts w:ascii="Times New Roman" w:hAnsi="Times New Roman" w:cs="Times New Roman"/>
+          <w:sz w:val="24"/>
+          <w:szCs w:val="24"/>
+        </w:rPr>
+        <w:t xml:space="preserve">Scatter plots will be used to identify relationships, if any, between </w:t>
+      </w:r>
+      <w:proofErr w:type="gramStart"/>
+      <w:r>
+        <w:rPr>
+          <w:rFonts w:ascii="Times New Roman" w:hAnsi="Times New Roman" w:cs="Times New Roman"/>
+          <w:sz w:val="24"/>
+          <w:szCs w:val="24"/>
+        </w:rPr>
+        <w:t>home-</w:t>
+      </w:r>
+      <w:r>
+        <w:rPr>
+          <w:rFonts w:ascii="Times New Roman" w:hAnsi="Times New Roman" w:cs="Times New Roman"/>
+          <w:sz w:val="24"/>
+          <w:szCs w:val="24"/>
+        </w:rPr>
+        <w:t>runs</w:t>
+      </w:r>
+      <w:proofErr w:type="gramEnd"/>
+      <w:r>
+        <w:rPr>
+          <w:rFonts w:ascii="Times New Roman" w:hAnsi="Times New Roman" w:cs="Times New Roman"/>
+          <w:sz w:val="24"/>
+          <w:szCs w:val="24"/>
+        </w:rPr>
+        <w:t xml:space="preserve"> and other variables.</w:t>
+      </w:r>
+      <w:r>
+        <w:rPr>
+          <w:rFonts w:ascii="Times New Roman" w:hAnsi="Times New Roman" w:cs="Times New Roman"/>
+          <w:sz w:val="24"/>
+          <w:szCs w:val="24"/>
+        </w:rPr>
+        <w:t xml:space="preserve"> The user will be able to explore the visualizations interactively.</w:t>
       </w:r>
     </w:p>
     <w:p>
       <w:pPr>
+        <w:ind w:firstLine="720"/>
+        <w:rPr>
+          <w:rFonts w:ascii="Times New Roman" w:hAnsi="Times New Roman" w:cs="Times New Roman"/>
+          <w:sz w:val="24"/>
+          <w:szCs w:val="24"/>
+        </w:rPr>
+      </w:pPr>
+      <w:r>
+        <w:rPr>
+          <w:rFonts w:ascii="Times New Roman" w:hAnsi="Times New Roman" w:cs="Times New Roman"/>
+          <w:sz w:val="24"/>
+          <w:szCs w:val="24"/>
+        </w:rPr>
+        <w:t xml:space="preserve">The </w:t>
+      </w:r>
+      <w:r>
+        <w:rPr>
+          <w:rFonts w:ascii="Times New Roman" w:hAnsi="Times New Roman" w:cs="Times New Roman"/>
+          <w:sz w:val="24"/>
+          <w:szCs w:val="24"/>
+        </w:rPr>
+        <w:t xml:space="preserve">generated </w:t>
+      </w:r>
+      <w:r>
+        <w:rPr>
+          <w:rFonts w:ascii="Times New Roman" w:hAnsi="Times New Roman" w:cs="Times New Roman"/>
+          <w:sz w:val="24"/>
+          <w:szCs w:val="24"/>
+        </w:rPr>
+        <w:t xml:space="preserve">Tableau visualization </w:t>
+      </w:r>
+      <w:proofErr w:type="gramStart"/>
+      <w:r>
+        <w:rPr>
+          <w:rFonts w:ascii="Times New Roman" w:hAnsi="Times New Roman" w:cs="Times New Roman"/>
+          <w:sz w:val="24"/>
+          <w:szCs w:val="24"/>
+        </w:rPr>
+        <w:t>can be obtained</w:t>
+      </w:r>
+      <w:proofErr w:type="gramEnd"/>
+      <w:r>
+        <w:rPr>
+          <w:rFonts w:ascii="Times New Roman" w:hAnsi="Times New Roman" w:cs="Times New Roman"/>
+          <w:sz w:val="24"/>
+          <w:szCs w:val="24"/>
+        </w:rPr>
+        <w:t xml:space="preserve"> from the </w:t>
+      </w:r>
+      <w:r>
+        <w:rPr>
+          <w:rFonts w:ascii="Times New Roman" w:hAnsi="Times New Roman" w:cs="Times New Roman"/>
+          <w:sz w:val="24"/>
+          <w:szCs w:val="24"/>
+        </w:rPr>
+        <w:t>upcoming</w:t>
+      </w:r>
+      <w:r>
+        <w:rPr>
+          <w:rFonts w:ascii="Times New Roman" w:hAnsi="Times New Roman" w:cs="Times New Roman"/>
+          <w:sz w:val="24"/>
+          <w:szCs w:val="24"/>
+        </w:rPr>
+        <w:t xml:space="preserve"> link</w:t>
+      </w:r>
+      <w:r>
+        <w:rPr>
+          <w:rFonts w:ascii="Times New Roman" w:hAnsi="Times New Roman" w:cs="Times New Roman"/>
+          <w:sz w:val="24"/>
+          <w:szCs w:val="24"/>
+        </w:rPr>
+        <w:t>s</w:t>
+      </w:r>
+      <w:r>
+        <w:rPr>
+          <w:rFonts w:ascii="Times New Roman" w:hAnsi="Times New Roman" w:cs="Times New Roman"/>
+          <w:sz w:val="24"/>
+          <w:szCs w:val="24"/>
+        </w:rPr>
+        <w:t>. A</w:t>
+      </w:r>
+      <w:r>
+        <w:rPr>
+          <w:rFonts w:ascii="Times New Roman" w:hAnsi="Times New Roman" w:cs="Times New Roman"/>
+          <w:sz w:val="24"/>
+          <w:szCs w:val="24"/>
+        </w:rPr>
+        <w:t xml:space="preserve"> snap shot</w:t>
+      </w:r>
+      <w:r>
+        <w:rPr>
+          <w:rFonts w:ascii="Times New Roman" w:hAnsi="Times New Roman" w:cs="Times New Roman"/>
+          <w:sz w:val="24"/>
+          <w:szCs w:val="24"/>
+        </w:rPr>
+        <w:t>s</w:t>
+      </w:r>
+      <w:r>
+        <w:rPr>
+          <w:rFonts w:ascii="Times New Roman" w:hAnsi="Times New Roman" w:cs="Times New Roman"/>
+          <w:sz w:val="24"/>
+          <w:szCs w:val="24"/>
+        </w:rPr>
+        <w:t xml:space="preserve"> of </w:t>
+      </w:r>
+      <w:r>
+        <w:rPr>
+          <w:rFonts w:ascii="Times New Roman" w:hAnsi="Times New Roman" w:cs="Times New Roman"/>
+          <w:sz w:val="24"/>
+          <w:szCs w:val="24"/>
+        </w:rPr>
+        <w:t>workbooks are shown in the f</w:t>
+      </w:r>
+      <w:r>
+        <w:rPr>
+          <w:rFonts w:ascii="Times New Roman" w:hAnsi="Times New Roman" w:cs="Times New Roman"/>
+          <w:sz w:val="24"/>
+          <w:szCs w:val="24"/>
+        </w:rPr>
+        <w:t>igure</w:t>
+      </w:r>
+      <w:r>
+        <w:rPr>
+          <w:rFonts w:ascii="Times New Roman" w:hAnsi="Times New Roman" w:cs="Times New Roman"/>
+          <w:sz w:val="24"/>
+          <w:szCs w:val="24"/>
+        </w:rPr>
+        <w:t>s</w:t>
+      </w:r>
+      <w:r>
+        <w:rPr>
+          <w:rFonts w:ascii="Times New Roman" w:hAnsi="Times New Roman" w:cs="Times New Roman"/>
+          <w:sz w:val="24"/>
+          <w:szCs w:val="24"/>
+        </w:rPr>
+        <w:t xml:space="preserve"> below</w:t>
+      </w:r>
+      <w:r>
+        <w:rPr>
+          <w:rFonts w:ascii="Times New Roman" w:hAnsi="Times New Roman" w:cs="Times New Roman"/>
+          <w:sz w:val="24"/>
+          <w:szCs w:val="24"/>
+        </w:rPr>
+        <w:t xml:space="preserve"> (Figure 1</w:t>
+      </w:r>
+      <w:r>
+        <w:rPr>
+          <w:rFonts w:ascii="Times New Roman" w:hAnsi="Times New Roman" w:cs="Times New Roman"/>
+          <w:sz w:val="24"/>
+          <w:szCs w:val="24"/>
+        </w:rPr>
+        <w:t xml:space="preserve"> and Figure 2, before and after the feedback, respectively</w:t>
+      </w:r>
+      <w:r>
+        <w:rPr>
+          <w:rFonts w:ascii="Times New Roman" w:hAnsi="Times New Roman" w:cs="Times New Roman"/>
+          <w:sz w:val="24"/>
+          <w:szCs w:val="24"/>
+        </w:rPr>
+        <w:t>)</w:t>
+      </w:r>
+      <w:r>
+        <w:rPr>
+          <w:rFonts w:ascii="Times New Roman" w:hAnsi="Times New Roman" w:cs="Times New Roman"/>
+          <w:sz w:val="24"/>
+          <w:szCs w:val="24"/>
+        </w:rPr>
+        <w:t xml:space="preserve"> to get </w:t>
+      </w:r>
+      <w:r>
+        <w:rPr>
+          <w:rFonts w:ascii="Times New Roman" w:hAnsi="Times New Roman" w:cs="Times New Roman"/>
+          <w:sz w:val="24"/>
+          <w:szCs w:val="24"/>
+        </w:rPr>
+        <w:t>a</w:t>
+      </w:r>
+      <w:r>
+        <w:rPr>
+          <w:rFonts w:ascii="Times New Roman" w:hAnsi="Times New Roman" w:cs="Times New Roman"/>
+          <w:sz w:val="24"/>
+          <w:szCs w:val="24"/>
+        </w:rPr>
+        <w:t xml:space="preserve"> quick idea to the reader</w:t>
+      </w:r>
+      <w:r>
+        <w:rPr>
+          <w:rFonts w:ascii="Times New Roman" w:hAnsi="Times New Roman" w:cs="Times New Roman"/>
+          <w:sz w:val="24"/>
+          <w:szCs w:val="24"/>
+        </w:rPr>
+        <w:t>.</w:t>
+      </w:r>
+      <w:r>
+        <w:rPr>
+          <w:rFonts w:ascii="Times New Roman" w:hAnsi="Times New Roman" w:cs="Times New Roman"/>
+          <w:sz w:val="24"/>
+          <w:szCs w:val="24"/>
+        </w:rPr>
+        <w:t xml:space="preserve"> </w:t>
+      </w:r>
+    </w:p>
+    <w:p>
+      <w:pPr>
         <w:rPr>
           <w:rFonts w:ascii="Times New Roman" w:hAnsi="Times New Roman" w:cs="Times New Roman"/>
           <w:sz w:val="24"/>
@@ -613,7 +835,25 @@
           <w:sz w:val="24"/>
           <w:szCs w:val="24"/>
         </w:rPr>
-        <w:t xml:space="preserve"> before feedback</w:t>
+        <w:t xml:space="preserve"> </w:t>
+      </w:r>
+      <w:r>
+        <w:rPr>
+          <w:rFonts w:ascii="Times New Roman" w:hAnsi="Times New Roman" w:cs="Times New Roman"/>
+          <w:b/>
+          <w:bCs/>
+          <w:sz w:val="24"/>
+          <w:szCs w:val="24"/>
+        </w:rPr>
+        <w:t>before</w:t>
+      </w:r>
+      <w:r>
+        <w:rPr>
+          <w:rFonts w:ascii="Times New Roman" w:hAnsi="Times New Roman" w:cs="Times New Roman"/>
+          <w:sz w:val="24"/>
+          <w:szCs w:val="24"/>
+        </w:rPr>
+        <w:t xml:space="preserve"> feedback</w:t>
       </w:r>
       <w:r>
         <w:rPr>
@@ -623,7 +863,7 @@
         </w:rPr>
         <w:t xml:space="preserve">: </w:t>
       </w:r>
-      <w:hyperlink r:id="rId5" w:anchor="!/vizhome/Basebal_palyers_performance_Tableau/Summary_dashboard?publish=yes" w:history="1">
+      <w:hyperlink r:id="rId7" w:anchor="!/vizhome/Basebal_palyers_performance_Tableau/Summary_dashboard?publish=yes" w:history="1">
         <w:r>
           <w:rPr>
             <w:rStyle w:val="Hyperlink"/>
@@ -662,6 +902,7 @@
         <w:rPr>
           <w:noProof/>
         </w:rPr>
+        <w:lastRenderedPageBreak/>
         <w:drawing>
           <wp:inline distT="0" distB="0" distL="0" distR="0" wp14:anchorId="6BE616E7" wp14:editId="3BD7C06D">
             <wp:extent cx="4543425" cy="3619691"/>
@@ -678,7 +919,7 @@
                     <pic:cNvPicPr/>
                   </pic:nvPicPr>
                   <pic:blipFill>
-                    <a:blip r:embed="rId6"/>
+                    <a:blip r:embed="rId8"/>
                     <a:stretch>
                       <a:fillRect/>
                     </a:stretch>
@@ -802,6 +1043,7 @@
         <w:t xml:space="preserve"> – before feedback</w:t>
       </w:r>
     </w:p>
+    <w:p/>
     <w:p>
       <w:pPr>
         <w:keepNext/>
@@ -811,7 +1053,6 @@
         <w:rPr>
           <w:noProof/>
         </w:rPr>
-        <w:lastRenderedPageBreak/>
         <w:drawing>
           <wp:inline distT="0" distB="0" distL="0" distR="0" wp14:anchorId="058B92BC" wp14:editId="6BD56C3E">
             <wp:extent cx="4391025" cy="3498277"/>
@@ -828,7 +1069,7 @@
                     <pic:cNvPicPr/>
                   </pic:nvPicPr>
                   <pic:blipFill>
-                    <a:blip r:embed="rId7"/>
+                    <a:blip r:embed="rId9"/>
                     <a:stretch>
                       <a:fillRect/>
                     </a:stretch>
@@ -982,24 +1223,34 @@
           <w:szCs w:val="24"/>
         </w:rPr>
       </w:pPr>
-    </w:p>
-    <w:p>
-      <w:pPr>
-        <w:rPr>
-          <w:rFonts w:ascii="Times New Roman" w:hAnsi="Times New Roman" w:cs="Times New Roman"/>
-          <w:sz w:val="24"/>
-          <w:szCs w:val="24"/>
-        </w:rPr>
-      </w:pPr>
-      <w:r>
-        <w:rPr>
-          <w:rFonts w:ascii="Times New Roman" w:hAnsi="Times New Roman" w:cs="Times New Roman"/>
-          <w:sz w:val="24"/>
-          <w:szCs w:val="24"/>
-        </w:rPr>
-        <w:t xml:space="preserve">Link to Tableau public workbook after feedback: </w:t>
-      </w:r>
-      <w:hyperlink r:id="rId8" w:anchor="!/vizhome/IdentificationofdifferencesamongtheperformanceofthebaseballplayersusingTableau-afterfeedback/Summary_dashboard?publish=yes" w:history="1">
+      <w:r>
+        <w:rPr>
+          <w:rFonts w:ascii="Times New Roman" w:hAnsi="Times New Roman" w:cs="Times New Roman"/>
+          <w:sz w:val="24"/>
+          <w:szCs w:val="24"/>
+        </w:rPr>
+        <w:lastRenderedPageBreak/>
+        <w:t xml:space="preserve">Link to Tableau public workbook </w:t>
+      </w:r>
+      <w:r>
+        <w:rPr>
+          <w:rFonts w:ascii="Times New Roman" w:hAnsi="Times New Roman" w:cs="Times New Roman"/>
+          <w:b/>
+          <w:bCs/>
+          <w:sz w:val="24"/>
+          <w:szCs w:val="24"/>
+        </w:rPr>
+        <w:t>after</w:t>
+      </w:r>
+      <w:r>
+        <w:rPr>
+          <w:rFonts w:ascii="Times New Roman" w:hAnsi="Times New Roman" w:cs="Times New Roman"/>
+          <w:sz w:val="24"/>
+          <w:szCs w:val="24"/>
+        </w:rPr>
+        <w:t xml:space="preserve"> feedback: </w:t>
+      </w:r>
+      <w:hyperlink r:id="rId10" w:anchor="!/vizhome/IdentificationofdifferencesamongtheperformanceofthebaseballplayersusingTableau-afterfeedback/Summary_dashboard?publish=yes" w:history="1">
         <w:r>
           <w:rPr>
             <w:rStyle w:val="Hyperlink"/>
@@ -1070,6 +1321,14 @@
           <w:sz w:val="24"/>
           <w:szCs w:val="24"/>
         </w:rPr>
+        <w:t xml:space="preserve"> and Figure 2</w:t>
+      </w:r>
+      <w:r>
+        <w:rPr>
+          <w:rFonts w:ascii="Times New Roman" w:hAnsi="Times New Roman" w:cs="Times New Roman"/>
+          <w:sz w:val="24"/>
+          <w:szCs w:val="24"/>
+        </w:rPr>
         <w:t xml:space="preserve">. </w:t>
       </w:r>
       <w:r>
@@ -1111,6 +1370,86 @@
           <w:szCs w:val="24"/>
         </w:rPr>
         <w:t>, and hovel over the plots to see some additional information.</w:t>
+      </w:r>
+      <w:r>
+        <w:rPr>
+          <w:rFonts w:ascii="Times New Roman" w:hAnsi="Times New Roman" w:cs="Times New Roman"/>
+          <w:sz w:val="24"/>
+          <w:szCs w:val="24"/>
+        </w:rPr>
+        <w:t xml:space="preserve"> </w:t>
+      </w:r>
+      <w:r>
+        <w:rPr>
+          <w:rFonts w:ascii="Times New Roman" w:hAnsi="Times New Roman" w:cs="Times New Roman"/>
+          <w:sz w:val="24"/>
+          <w:szCs w:val="24"/>
+        </w:rPr>
+        <w:t>Scatter plots</w:t>
+      </w:r>
+      <w:r>
+        <w:rPr>
+          <w:rFonts w:ascii="Times New Roman" w:hAnsi="Times New Roman" w:cs="Times New Roman"/>
+          <w:sz w:val="24"/>
+          <w:szCs w:val="24"/>
+        </w:rPr>
+        <w:t xml:space="preserve"> generated but</w:t>
+      </w:r>
+      <w:r>
+        <w:rPr>
+          <w:rFonts w:ascii="Times New Roman" w:hAnsi="Times New Roman" w:cs="Times New Roman"/>
+          <w:sz w:val="24"/>
+          <w:szCs w:val="24"/>
+        </w:rPr>
+        <w:t xml:space="preserve"> not be used in the final figures due to absence of </w:t>
+      </w:r>
+      <w:r>
+        <w:rPr>
+          <w:rFonts w:ascii="Times New Roman" w:hAnsi="Times New Roman" w:cs="Times New Roman"/>
+          <w:sz w:val="24"/>
+          <w:szCs w:val="24"/>
+        </w:rPr>
+        <w:t>linear</w:t>
+      </w:r>
+      <w:r>
+        <w:rPr>
+          <w:rFonts w:ascii="Times New Roman" w:hAnsi="Times New Roman" w:cs="Times New Roman"/>
+          <w:sz w:val="24"/>
+          <w:szCs w:val="24"/>
+        </w:rPr>
+        <w:t xml:space="preserve"> </w:t>
+      </w:r>
+      <w:r>
+        <w:rPr>
+          <w:rFonts w:ascii="Times New Roman" w:hAnsi="Times New Roman" w:cs="Times New Roman"/>
+          <w:sz w:val="24"/>
+          <w:szCs w:val="24"/>
+        </w:rPr>
+        <w:t>correlation</w:t>
+      </w:r>
+      <w:r>
+        <w:rPr>
+          <w:rFonts w:ascii="Times New Roman" w:hAnsi="Times New Roman" w:cs="Times New Roman"/>
+          <w:sz w:val="24"/>
+          <w:szCs w:val="24"/>
+        </w:rPr>
+        <w:t>s</w:t>
+      </w:r>
+      <w:r>
+        <w:rPr>
+          <w:rFonts w:ascii="Times New Roman" w:hAnsi="Times New Roman" w:cs="Times New Roman"/>
+          <w:sz w:val="24"/>
+          <w:szCs w:val="24"/>
+        </w:rPr>
+        <w:t xml:space="preserve"> between scores and other parameters. </w:t>
+      </w:r>
+      <w:r>
+        <w:rPr>
+          <w:rFonts w:ascii="Times New Roman" w:hAnsi="Times New Roman" w:cs="Times New Roman"/>
+          <w:sz w:val="24"/>
+          <w:szCs w:val="24"/>
+        </w:rPr>
+        <w:t>[Note: ‘Figure’ refers to figures in this report and ‘Fig’ refers to the figures in Tableau workbook]</w:t>
       </w:r>
     </w:p>
     <w:p>
@@ -1784,16 +2123,7 @@
           <w:sz w:val="24"/>
           <w:szCs w:val="24"/>
         </w:rPr>
-        <w:t xml:space="preserve">highest number of home </w:t>
-      </w:r>
-      <w:r>
-        <w:rPr>
-          <w:rFonts w:ascii="Times New Roman" w:hAnsi="Times New Roman" w:cs="Times New Roman"/>
-          <w:sz w:val="24"/>
-          <w:szCs w:val="24"/>
-        </w:rPr>
-        <w:lastRenderedPageBreak/>
-        <w:t xml:space="preserve">runs scored by </w:t>
+        <w:t xml:space="preserve">highest number of home runs scored by </w:t>
       </w:r>
       <w:proofErr w:type="gramStart"/>
       <w:r>
@@ -2169,198 +2499,406 @@
           <w:sz w:val="24"/>
           <w:szCs w:val="24"/>
         </w:rPr>
-        <w:t xml:space="preserve"> Surprisingly, majority of top five players </w:t>
-      </w:r>
-      <w:proofErr w:type="gramStart"/>
-      <w:r>
-        <w:rPr>
-          <w:rFonts w:ascii="Times New Roman" w:hAnsi="Times New Roman" w:cs="Times New Roman"/>
-          <w:sz w:val="24"/>
-          <w:szCs w:val="24"/>
-        </w:rPr>
-        <w:t>are left handed</w:t>
-      </w:r>
-      <w:proofErr w:type="gramEnd"/>
-      <w:r>
-        <w:rPr>
-          <w:rFonts w:ascii="Times New Roman" w:hAnsi="Times New Roman" w:cs="Times New Roman"/>
-          <w:sz w:val="24"/>
-          <w:szCs w:val="24"/>
-        </w:rPr>
-        <w:t xml:space="preserve"> despite the fact that majority of players in the dataset are right handed. </w:t>
+        <w:t xml:space="preserve"> Surprisingly, majority of top five players are left</w:t>
+      </w:r>
+      <w:r>
+        <w:rPr>
+          <w:rFonts w:ascii="Times New Roman" w:hAnsi="Times New Roman" w:cs="Times New Roman"/>
+          <w:sz w:val="24"/>
+          <w:szCs w:val="24"/>
+        </w:rPr>
+        <w:t>-</w:t>
+      </w:r>
+      <w:r>
+        <w:rPr>
+          <w:rFonts w:ascii="Times New Roman" w:hAnsi="Times New Roman" w:cs="Times New Roman"/>
+          <w:sz w:val="24"/>
+          <w:szCs w:val="24"/>
+        </w:rPr>
+        <w:t xml:space="preserve">handed despite the fact that majority of players in the dataset are right handed. </w:t>
       </w:r>
     </w:p>
     <w:p>
       <w:pPr>
-        <w:ind w:firstLine="720"/>
-        <w:rPr>
-          <w:rFonts w:ascii="Times New Roman" w:hAnsi="Times New Roman" w:cs="Times New Roman"/>
-          <w:sz w:val="24"/>
-          <w:szCs w:val="24"/>
-        </w:rPr>
-      </w:pPr>
-      <w:r>
-        <w:rPr>
-          <w:rFonts w:ascii="Times New Roman" w:hAnsi="Times New Roman" w:cs="Times New Roman"/>
-          <w:sz w:val="24"/>
-          <w:szCs w:val="24"/>
-        </w:rPr>
-        <w:t xml:space="preserve">The </w:t>
-      </w:r>
-      <w:r>
-        <w:rPr>
-          <w:rFonts w:ascii="Times New Roman" w:hAnsi="Times New Roman" w:cs="Times New Roman"/>
-          <w:sz w:val="24"/>
-          <w:szCs w:val="24"/>
-        </w:rPr>
-        <w:t xml:space="preserve">duration </w:t>
-      </w:r>
-      <w:r>
-        <w:rPr>
-          <w:rFonts w:ascii="Times New Roman" w:hAnsi="Times New Roman" w:cs="Times New Roman"/>
-          <w:sz w:val="24"/>
-          <w:szCs w:val="24"/>
-        </w:rPr>
-        <w:t>of</w:t>
-      </w:r>
-      <w:r>
-        <w:rPr>
-          <w:rFonts w:ascii="Times New Roman" w:hAnsi="Times New Roman" w:cs="Times New Roman"/>
-          <w:sz w:val="24"/>
-          <w:szCs w:val="24"/>
-        </w:rPr>
-        <w:t xml:space="preserve"> data collect</w:t>
-      </w:r>
-      <w:r>
-        <w:rPr>
-          <w:rFonts w:ascii="Times New Roman" w:hAnsi="Times New Roman" w:cs="Times New Roman"/>
-          <w:sz w:val="24"/>
-          <w:szCs w:val="24"/>
-        </w:rPr>
-        <w:t xml:space="preserve">ion </w:t>
-      </w:r>
-      <w:proofErr w:type="gramStart"/>
-      <w:r>
-        <w:rPr>
-          <w:rFonts w:ascii="Times New Roman" w:hAnsi="Times New Roman" w:cs="Times New Roman"/>
-          <w:sz w:val="24"/>
-          <w:szCs w:val="24"/>
-        </w:rPr>
-        <w:t>is not mentioned</w:t>
-      </w:r>
-      <w:proofErr w:type="gramEnd"/>
-      <w:r>
-        <w:rPr>
-          <w:rFonts w:ascii="Times New Roman" w:hAnsi="Times New Roman" w:cs="Times New Roman"/>
-          <w:sz w:val="24"/>
-          <w:szCs w:val="24"/>
-        </w:rPr>
-        <w:t xml:space="preserve"> with the data</w:t>
-      </w:r>
-      <w:r>
-        <w:rPr>
-          <w:rFonts w:ascii="Times New Roman" w:hAnsi="Times New Roman" w:cs="Times New Roman"/>
-          <w:sz w:val="24"/>
-          <w:szCs w:val="24"/>
-        </w:rPr>
-        <w:t>set</w:t>
-      </w:r>
-      <w:r>
-        <w:rPr>
-          <w:rFonts w:ascii="Times New Roman" w:hAnsi="Times New Roman" w:cs="Times New Roman"/>
-          <w:sz w:val="24"/>
-          <w:szCs w:val="24"/>
-        </w:rPr>
-        <w:t xml:space="preserve">. Therefore, it </w:t>
-      </w:r>
-      <w:proofErr w:type="gramStart"/>
-      <w:r>
-        <w:rPr>
-          <w:rFonts w:ascii="Times New Roman" w:hAnsi="Times New Roman" w:cs="Times New Roman"/>
-          <w:sz w:val="24"/>
-          <w:szCs w:val="24"/>
-        </w:rPr>
-        <w:t xml:space="preserve">is </w:t>
-      </w:r>
-      <w:r>
-        <w:rPr>
-          <w:rFonts w:ascii="Times New Roman" w:hAnsi="Times New Roman" w:cs="Times New Roman"/>
-          <w:sz w:val="24"/>
-          <w:szCs w:val="24"/>
-        </w:rPr>
-        <w:t>assumed</w:t>
-      </w:r>
-      <w:proofErr w:type="gramEnd"/>
-      <w:r>
-        <w:rPr>
-          <w:rFonts w:ascii="Times New Roman" w:hAnsi="Times New Roman" w:cs="Times New Roman"/>
-          <w:sz w:val="24"/>
-          <w:szCs w:val="24"/>
-        </w:rPr>
-        <w:t xml:space="preserve"> that the data </w:t>
-      </w:r>
-      <w:r>
-        <w:rPr>
-          <w:rFonts w:ascii="Times New Roman" w:hAnsi="Times New Roman" w:cs="Times New Roman"/>
-          <w:sz w:val="24"/>
-          <w:szCs w:val="24"/>
-        </w:rPr>
-        <w:t xml:space="preserve">was </w:t>
-      </w:r>
-      <w:r>
-        <w:rPr>
-          <w:rFonts w:ascii="Times New Roman" w:hAnsi="Times New Roman" w:cs="Times New Roman"/>
-          <w:sz w:val="24"/>
-          <w:szCs w:val="24"/>
-        </w:rPr>
-        <w:t>collected for the player</w:t>
-      </w:r>
-      <w:r>
-        <w:rPr>
-          <w:rFonts w:ascii="Times New Roman" w:hAnsi="Times New Roman" w:cs="Times New Roman"/>
-          <w:sz w:val="24"/>
-          <w:szCs w:val="24"/>
-        </w:rPr>
-        <w:t>’</w:t>
-      </w:r>
-      <w:r>
-        <w:rPr>
-          <w:rFonts w:ascii="Times New Roman" w:hAnsi="Times New Roman" w:cs="Times New Roman"/>
-          <w:sz w:val="24"/>
-          <w:szCs w:val="24"/>
-        </w:rPr>
-        <w:t>s entire car</w:t>
-      </w:r>
-      <w:r>
-        <w:rPr>
-          <w:rFonts w:ascii="Times New Roman" w:hAnsi="Times New Roman" w:cs="Times New Roman"/>
-          <w:sz w:val="24"/>
-          <w:szCs w:val="24"/>
-        </w:rPr>
-        <w:t>ee</w:t>
-      </w:r>
-      <w:r>
-        <w:rPr>
-          <w:rFonts w:ascii="Times New Roman" w:hAnsi="Times New Roman" w:cs="Times New Roman"/>
-          <w:sz w:val="24"/>
-          <w:szCs w:val="24"/>
-        </w:rPr>
-        <w:t>r as a batter on major games.</w:t>
-      </w:r>
+        <w:rPr>
+          <w:rFonts w:ascii="Times New Roman" w:hAnsi="Times New Roman" w:cs="Times New Roman"/>
+          <w:b/>
+          <w:bCs/>
+          <w:i/>
+          <w:iCs/>
+          <w:sz w:val="24"/>
+          <w:szCs w:val="24"/>
+        </w:rPr>
+      </w:pPr>
     </w:p>
     <w:p>
       <w:pPr>
         <w:rPr>
           <w:rFonts w:ascii="Times New Roman" w:hAnsi="Times New Roman" w:cs="Times New Roman"/>
-          <w:sz w:val="24"/>
-          <w:szCs w:val="24"/>
-        </w:rPr>
-      </w:pPr>
+          <w:b/>
+          <w:bCs/>
+          <w:i/>
+          <w:iCs/>
+          <w:sz w:val="24"/>
+          <w:szCs w:val="24"/>
+        </w:rPr>
+      </w:pPr>
+      <w:r>
+        <w:rPr>
+          <w:rFonts w:ascii="Times New Roman" w:hAnsi="Times New Roman" w:cs="Times New Roman"/>
+          <w:b/>
+          <w:bCs/>
+          <w:i/>
+          <w:iCs/>
+          <w:sz w:val="24"/>
+          <w:szCs w:val="24"/>
+        </w:rPr>
+        <w:t>Final remarks</w:t>
+      </w:r>
     </w:p>
     <w:p>
       <w:pPr>
-        <w:rPr>
-          <w:rFonts w:ascii="Times New Roman" w:hAnsi="Times New Roman" w:cs="Times New Roman"/>
+        <w:ind w:firstLine="720"/>
+        <w:rPr>
+          <w:rFonts w:ascii="Times New Roman" w:hAnsi="Times New Roman" w:cs="Times New Roman"/>
+          <w:sz w:val="24"/>
+          <w:szCs w:val="24"/>
+        </w:rPr>
+      </w:pPr>
+      <w:r>
+        <w:rPr>
+          <w:rFonts w:ascii="Times New Roman" w:hAnsi="Times New Roman" w:cs="Times New Roman"/>
+          <w:sz w:val="24"/>
+          <w:szCs w:val="24"/>
+        </w:rPr>
+        <w:t xml:space="preserve">When examining the data in the Figs 1 to </w:t>
+      </w:r>
+      <w:proofErr w:type="gramStart"/>
+      <w:r>
+        <w:rPr>
+          <w:rFonts w:ascii="Times New Roman" w:hAnsi="Times New Roman" w:cs="Times New Roman"/>
+          <w:sz w:val="24"/>
+          <w:szCs w:val="24"/>
+        </w:rPr>
+        <w:t>3</w:t>
+      </w:r>
+      <w:proofErr w:type="gramEnd"/>
+      <w:r>
+        <w:rPr>
+          <w:rFonts w:ascii="Times New Roman" w:hAnsi="Times New Roman" w:cs="Times New Roman"/>
+          <w:sz w:val="24"/>
+          <w:szCs w:val="24"/>
+        </w:rPr>
+        <w:t xml:space="preserve"> in Tableau workbook, it is understood that all the players</w:t>
+      </w:r>
+      <w:r>
+        <w:rPr>
+          <w:rFonts w:ascii="Times New Roman" w:hAnsi="Times New Roman" w:cs="Times New Roman"/>
+          <w:sz w:val="24"/>
+          <w:szCs w:val="24"/>
+        </w:rPr>
+        <w:t>,</w:t>
+      </w:r>
+      <w:r>
+        <w:rPr>
+          <w:rFonts w:ascii="Times New Roman" w:hAnsi="Times New Roman" w:cs="Times New Roman"/>
+          <w:sz w:val="24"/>
+          <w:szCs w:val="24"/>
+        </w:rPr>
+        <w:t xml:space="preserve"> who performed well</w:t>
+      </w:r>
+      <w:r>
+        <w:rPr>
+          <w:rFonts w:ascii="Times New Roman" w:hAnsi="Times New Roman" w:cs="Times New Roman"/>
+          <w:sz w:val="24"/>
+          <w:szCs w:val="24"/>
+        </w:rPr>
+        <w:t>,</w:t>
+      </w:r>
+      <w:r>
+        <w:rPr>
+          <w:rFonts w:ascii="Times New Roman" w:hAnsi="Times New Roman" w:cs="Times New Roman"/>
+          <w:sz w:val="24"/>
+          <w:szCs w:val="24"/>
+        </w:rPr>
+        <w:t xml:space="preserve"> fall into average </w:t>
+      </w:r>
+      <w:r>
+        <w:rPr>
+          <w:rFonts w:ascii="Times New Roman" w:hAnsi="Times New Roman" w:cs="Times New Roman"/>
+          <w:sz w:val="24"/>
+          <w:szCs w:val="24"/>
+        </w:rPr>
+        <w:t>sizes [</w:t>
+      </w:r>
+      <w:r>
+        <w:rPr>
+          <w:rFonts w:ascii="Times New Roman" w:hAnsi="Times New Roman" w:cs="Times New Roman"/>
+          <w:sz w:val="24"/>
+          <w:szCs w:val="24"/>
+        </w:rPr>
+        <w:t>height</w:t>
+      </w:r>
+      <w:r>
+        <w:rPr>
+          <w:rFonts w:ascii="Times New Roman" w:hAnsi="Times New Roman" w:cs="Times New Roman"/>
+          <w:sz w:val="24"/>
+          <w:szCs w:val="24"/>
+        </w:rPr>
+        <w:t xml:space="preserve"> (70 to 76 inches: Fig 4)</w:t>
+      </w:r>
+      <w:r>
+        <w:rPr>
+          <w:rFonts w:ascii="Times New Roman" w:hAnsi="Times New Roman" w:cs="Times New Roman"/>
+          <w:sz w:val="24"/>
+          <w:szCs w:val="24"/>
+        </w:rPr>
+        <w:t xml:space="preserve"> and weight </w:t>
+      </w:r>
+      <w:r>
+        <w:rPr>
+          <w:rFonts w:ascii="Times New Roman" w:hAnsi="Times New Roman" w:cs="Times New Roman"/>
+          <w:sz w:val="24"/>
+          <w:szCs w:val="24"/>
+        </w:rPr>
+        <w:t xml:space="preserve">(160 to 200 pounds, Fig 5) </w:t>
+      </w:r>
+      <w:r>
+        <w:rPr>
+          <w:rFonts w:ascii="Times New Roman" w:hAnsi="Times New Roman" w:cs="Times New Roman"/>
+          <w:sz w:val="24"/>
+          <w:szCs w:val="24"/>
+        </w:rPr>
+        <w:t>categories</w:t>
+      </w:r>
+      <w:r>
+        <w:rPr>
+          <w:rFonts w:ascii="Times New Roman" w:hAnsi="Times New Roman" w:cs="Times New Roman"/>
+          <w:sz w:val="24"/>
+          <w:szCs w:val="24"/>
+        </w:rPr>
+        <w:t>]</w:t>
+      </w:r>
+      <w:r>
+        <w:rPr>
+          <w:rFonts w:ascii="Times New Roman" w:hAnsi="Times New Roman" w:cs="Times New Roman"/>
+          <w:sz w:val="24"/>
+          <w:szCs w:val="24"/>
+        </w:rPr>
+        <w:t>.</w:t>
+      </w:r>
+      <w:r>
+        <w:rPr>
+          <w:rFonts w:ascii="Times New Roman" w:hAnsi="Times New Roman" w:cs="Times New Roman"/>
+          <w:sz w:val="24"/>
+          <w:szCs w:val="24"/>
+        </w:rPr>
+        <w:t xml:space="preserve"> In addition,</w:t>
+      </w:r>
+      <w:r>
+        <w:rPr>
+          <w:rFonts w:ascii="Times New Roman" w:hAnsi="Times New Roman" w:cs="Times New Roman"/>
+          <w:sz w:val="24"/>
+          <w:szCs w:val="24"/>
+        </w:rPr>
+        <w:t xml:space="preserve"> left-handed players seemed scored more compare to right-handed players</w:t>
+      </w:r>
+      <w:r>
+        <w:rPr>
+          <w:rFonts w:ascii="Times New Roman" w:hAnsi="Times New Roman" w:cs="Times New Roman"/>
+          <w:sz w:val="24"/>
+          <w:szCs w:val="24"/>
+        </w:rPr>
+        <w:t xml:space="preserve"> (Fig 3)</w:t>
+      </w:r>
+      <w:r>
+        <w:rPr>
+          <w:rFonts w:ascii="Times New Roman" w:hAnsi="Times New Roman" w:cs="Times New Roman"/>
+          <w:sz w:val="24"/>
+          <w:szCs w:val="24"/>
+        </w:rPr>
+        <w:t xml:space="preserve">. </w:t>
+      </w:r>
+    </w:p>
+    <w:p>
+      <w:pPr>
+        <w:ind w:firstLine="720"/>
+        <w:rPr>
+          <w:rFonts w:ascii="Times New Roman" w:hAnsi="Times New Roman" w:cs="Times New Roman"/>
+          <w:sz w:val="24"/>
+          <w:szCs w:val="24"/>
+        </w:rPr>
+      </w:pPr>
+      <w:r>
+        <w:rPr>
+          <w:rFonts w:ascii="Times New Roman" w:hAnsi="Times New Roman" w:cs="Times New Roman"/>
+          <w:sz w:val="24"/>
+          <w:szCs w:val="24"/>
+        </w:rPr>
+        <w:t xml:space="preserve">The </w:t>
+      </w:r>
+      <w:r>
+        <w:rPr>
+          <w:rFonts w:ascii="Times New Roman" w:hAnsi="Times New Roman" w:cs="Times New Roman"/>
+          <w:sz w:val="24"/>
+          <w:szCs w:val="24"/>
+        </w:rPr>
+        <w:t xml:space="preserve">duration </w:t>
+      </w:r>
+      <w:r>
+        <w:rPr>
+          <w:rFonts w:ascii="Times New Roman" w:hAnsi="Times New Roman" w:cs="Times New Roman"/>
+          <w:sz w:val="24"/>
+          <w:szCs w:val="24"/>
+        </w:rPr>
+        <w:t>of</w:t>
+      </w:r>
+      <w:r>
+        <w:rPr>
+          <w:rFonts w:ascii="Times New Roman" w:hAnsi="Times New Roman" w:cs="Times New Roman"/>
+          <w:sz w:val="24"/>
+          <w:szCs w:val="24"/>
+        </w:rPr>
+        <w:t xml:space="preserve"> data collect</w:t>
+      </w:r>
+      <w:r>
+        <w:rPr>
+          <w:rFonts w:ascii="Times New Roman" w:hAnsi="Times New Roman" w:cs="Times New Roman"/>
+          <w:sz w:val="24"/>
+          <w:szCs w:val="24"/>
+        </w:rPr>
+        <w:t xml:space="preserve">ion </w:t>
+      </w:r>
+      <w:proofErr w:type="gramStart"/>
+      <w:r>
+        <w:rPr>
+          <w:rFonts w:ascii="Times New Roman" w:hAnsi="Times New Roman" w:cs="Times New Roman"/>
+          <w:sz w:val="24"/>
+          <w:szCs w:val="24"/>
+        </w:rPr>
+        <w:t>is not mentioned</w:t>
+      </w:r>
+      <w:proofErr w:type="gramEnd"/>
+      <w:r>
+        <w:rPr>
+          <w:rFonts w:ascii="Times New Roman" w:hAnsi="Times New Roman" w:cs="Times New Roman"/>
+          <w:sz w:val="24"/>
+          <w:szCs w:val="24"/>
+        </w:rPr>
+        <w:t xml:space="preserve"> with the data</w:t>
+      </w:r>
+      <w:r>
+        <w:rPr>
+          <w:rFonts w:ascii="Times New Roman" w:hAnsi="Times New Roman" w:cs="Times New Roman"/>
+          <w:sz w:val="24"/>
+          <w:szCs w:val="24"/>
+        </w:rPr>
+        <w:t>set</w:t>
+      </w:r>
+      <w:r>
+        <w:rPr>
+          <w:rFonts w:ascii="Times New Roman" w:hAnsi="Times New Roman" w:cs="Times New Roman"/>
+          <w:sz w:val="24"/>
+          <w:szCs w:val="24"/>
+        </w:rPr>
+        <w:t xml:space="preserve">. Therefore, it </w:t>
+      </w:r>
+      <w:proofErr w:type="gramStart"/>
+      <w:r>
+        <w:rPr>
+          <w:rFonts w:ascii="Times New Roman" w:hAnsi="Times New Roman" w:cs="Times New Roman"/>
+          <w:sz w:val="24"/>
+          <w:szCs w:val="24"/>
+        </w:rPr>
+        <w:t xml:space="preserve">is </w:t>
+      </w:r>
+      <w:r>
+        <w:rPr>
+          <w:rFonts w:ascii="Times New Roman" w:hAnsi="Times New Roman" w:cs="Times New Roman"/>
+          <w:sz w:val="24"/>
+          <w:szCs w:val="24"/>
+        </w:rPr>
+        <w:t>assumed</w:t>
+      </w:r>
+      <w:proofErr w:type="gramEnd"/>
+      <w:r>
+        <w:rPr>
+          <w:rFonts w:ascii="Times New Roman" w:hAnsi="Times New Roman" w:cs="Times New Roman"/>
+          <w:sz w:val="24"/>
+          <w:szCs w:val="24"/>
+        </w:rPr>
+        <w:t xml:space="preserve"> that the data </w:t>
+      </w:r>
+      <w:r>
+        <w:rPr>
+          <w:rFonts w:ascii="Times New Roman" w:hAnsi="Times New Roman" w:cs="Times New Roman"/>
+          <w:sz w:val="24"/>
+          <w:szCs w:val="24"/>
+        </w:rPr>
+        <w:t xml:space="preserve">was </w:t>
+      </w:r>
+      <w:r>
+        <w:rPr>
+          <w:rFonts w:ascii="Times New Roman" w:hAnsi="Times New Roman" w:cs="Times New Roman"/>
+          <w:sz w:val="24"/>
+          <w:szCs w:val="24"/>
+        </w:rPr>
+        <w:t>collected for the player</w:t>
+      </w:r>
+      <w:r>
+        <w:rPr>
+          <w:rFonts w:ascii="Times New Roman" w:hAnsi="Times New Roman" w:cs="Times New Roman"/>
+          <w:sz w:val="24"/>
+          <w:szCs w:val="24"/>
+        </w:rPr>
+        <w:t>’</w:t>
+      </w:r>
+      <w:r>
+        <w:rPr>
+          <w:rFonts w:ascii="Times New Roman" w:hAnsi="Times New Roman" w:cs="Times New Roman"/>
+          <w:sz w:val="24"/>
+          <w:szCs w:val="24"/>
+        </w:rPr>
+        <w:t>s entire car</w:t>
+      </w:r>
+      <w:r>
+        <w:rPr>
+          <w:rFonts w:ascii="Times New Roman" w:hAnsi="Times New Roman" w:cs="Times New Roman"/>
+          <w:sz w:val="24"/>
+          <w:szCs w:val="24"/>
+        </w:rPr>
+        <w:t>ee</w:t>
+      </w:r>
+      <w:r>
+        <w:rPr>
+          <w:rFonts w:ascii="Times New Roman" w:hAnsi="Times New Roman" w:cs="Times New Roman"/>
+          <w:sz w:val="24"/>
+          <w:szCs w:val="24"/>
+        </w:rPr>
+        <w:t>r as a batter on major games.</w:t>
+      </w:r>
+    </w:p>
+    <w:p>
+      <w:pPr>
+        <w:rPr>
+          <w:rFonts w:ascii="Times New Roman" w:hAnsi="Times New Roman" w:cs="Times New Roman"/>
+          <w:b/>
+          <w:bCs/>
+          <w:i/>
+          <w:iCs/>
+          <w:sz w:val="24"/>
+          <w:szCs w:val="24"/>
+        </w:rPr>
+      </w:pPr>
+    </w:p>
+    <w:p>
+      <w:pPr>
+        <w:rPr>
+          <w:rFonts w:ascii="Times New Roman" w:hAnsi="Times New Roman" w:cs="Times New Roman"/>
+          <w:b/>
+          <w:bCs/>
+          <w:i/>
+          <w:iCs/>
           <w:sz w:val="24"/>
           <w:szCs w:val="24"/>
         </w:rPr>
@@ -2370,9 +2908,14 @@
       <w:r>
         <w:rPr>
           <w:rFonts w:ascii="Times New Roman" w:hAnsi="Times New Roman" w:cs="Times New Roman"/>
-          <w:sz w:val="24"/>
-          <w:szCs w:val="24"/>
-        </w:rPr>
+          <w:b/>
+          <w:bCs/>
+          <w:i/>
+          <w:iCs/>
+          <w:sz w:val="24"/>
+          <w:szCs w:val="24"/>
+        </w:rPr>
+        <w:lastRenderedPageBreak/>
         <w:t>Feedback</w:t>
       </w:r>
     </w:p>
@@ -2459,7 +3002,41 @@
           <w:sz w:val="24"/>
           <w:szCs w:val="24"/>
         </w:rPr>
-        <w:t xml:space="preserve"> Also, use same bin width for all the histograms to make </w:t>
+        <w:t xml:space="preserve"> Also, use </w:t>
+      </w:r>
+      <w:proofErr w:type="gramStart"/>
+      <w:r>
+        <w:rPr>
+          <w:rFonts w:ascii="Times New Roman" w:hAnsi="Times New Roman" w:cs="Times New Roman"/>
+          <w:sz w:val="24"/>
+          <w:szCs w:val="24"/>
+        </w:rPr>
+        <w:t>same</w:t>
+      </w:r>
+      <w:proofErr w:type="gramEnd"/>
+      <w:r>
+        <w:rPr>
+          <w:rFonts w:ascii="Times New Roman" w:hAnsi="Times New Roman" w:cs="Times New Roman"/>
+          <w:sz w:val="24"/>
+          <w:szCs w:val="24"/>
+        </w:rPr>
+        <w:t xml:space="preserve"> b</w:t>
+      </w:r>
+      <w:r>
+        <w:rPr>
+          <w:rFonts w:ascii="Times New Roman" w:hAnsi="Times New Roman" w:cs="Times New Roman"/>
+          <w:sz w:val="24"/>
+          <w:szCs w:val="24"/>
+        </w:rPr>
+        <w:t>ar</w:t>
+      </w:r>
+      <w:r>
+        <w:rPr>
+          <w:rFonts w:ascii="Times New Roman" w:hAnsi="Times New Roman" w:cs="Times New Roman"/>
+          <w:sz w:val="24"/>
+          <w:szCs w:val="24"/>
+        </w:rPr>
+        <w:t xml:space="preserve"> width for all the histograms to make </w:t>
       </w:r>
       <w:r>
         <w:rPr>
@@ -2546,7 +3123,211 @@
         <w:t xml:space="preserve"> This might play a vital role than weight or height.</w:t>
       </w:r>
     </w:p>
+    <w:p>
+      <w:pPr>
+        <w:rPr>
+          <w:rFonts w:ascii="Times New Roman" w:hAnsi="Times New Roman" w:cs="Times New Roman"/>
+          <w:sz w:val="24"/>
+          <w:szCs w:val="24"/>
+        </w:rPr>
+      </w:pPr>
+    </w:p>
+    <w:p>
+      <w:pPr>
+        <w:rPr>
+          <w:rFonts w:ascii="Times New Roman" w:hAnsi="Times New Roman" w:cs="Times New Roman"/>
+          <w:b/>
+          <w:bCs/>
+          <w:i/>
+          <w:iCs/>
+          <w:sz w:val="24"/>
+          <w:szCs w:val="24"/>
+        </w:rPr>
+      </w:pPr>
+      <w:r>
+        <w:rPr>
+          <w:rFonts w:ascii="Times New Roman" w:hAnsi="Times New Roman" w:cs="Times New Roman"/>
+          <w:b/>
+          <w:bCs/>
+          <w:i/>
+          <w:iCs/>
+          <w:sz w:val="24"/>
+          <w:szCs w:val="24"/>
+        </w:rPr>
+        <w:t>A</w:t>
+      </w:r>
+      <w:r>
+        <w:rPr>
+          <w:rFonts w:ascii="Times New Roman" w:hAnsi="Times New Roman" w:cs="Times New Roman"/>
+          <w:b/>
+          <w:bCs/>
+          <w:i/>
+          <w:iCs/>
+          <w:sz w:val="24"/>
+          <w:szCs w:val="24"/>
+        </w:rPr>
+        <w:t>ddressing</w:t>
+      </w:r>
+      <w:r>
+        <w:rPr>
+          <w:rFonts w:ascii="Times New Roman" w:hAnsi="Times New Roman" w:cs="Times New Roman"/>
+          <w:b/>
+          <w:bCs/>
+          <w:i/>
+          <w:iCs/>
+          <w:sz w:val="24"/>
+          <w:szCs w:val="24"/>
+        </w:rPr>
+        <w:t xml:space="preserve"> to the feedback</w:t>
+      </w:r>
+    </w:p>
+    <w:p>
+      <w:pPr>
+        <w:ind w:firstLine="720"/>
+        <w:rPr>
+          <w:rFonts w:ascii="Times New Roman" w:hAnsi="Times New Roman" w:cs="Times New Roman"/>
+          <w:sz w:val="24"/>
+          <w:szCs w:val="24"/>
+        </w:rPr>
+      </w:pPr>
+      <w:r>
+        <w:rPr>
+          <w:rFonts w:ascii="Times New Roman" w:hAnsi="Times New Roman" w:cs="Times New Roman"/>
+          <w:sz w:val="24"/>
+          <w:szCs w:val="24"/>
+        </w:rPr>
+        <w:t xml:space="preserve">Most of the suggestions indicates in the feedback were corrected in the visualizations. </w:t>
+      </w:r>
+      <w:r>
+        <w:rPr>
+          <w:rFonts w:ascii="Times New Roman" w:hAnsi="Times New Roman" w:cs="Times New Roman"/>
+          <w:sz w:val="24"/>
+          <w:szCs w:val="24"/>
+        </w:rPr>
+        <w:t>Such changes are aligning corresponding plots, setting up a similar bar sizes in histograms and adding units wherever possible in plots.</w:t>
+      </w:r>
+      <w:r>
+        <w:rPr>
+          <w:rFonts w:ascii="Times New Roman" w:hAnsi="Times New Roman" w:cs="Times New Roman"/>
+          <w:sz w:val="24"/>
+          <w:szCs w:val="24"/>
+        </w:rPr>
+        <w:t xml:space="preserve"> </w:t>
+      </w:r>
+      <w:r>
+        <w:rPr>
+          <w:rFonts w:ascii="Times New Roman" w:hAnsi="Times New Roman" w:cs="Times New Roman"/>
+          <w:sz w:val="24"/>
+          <w:szCs w:val="24"/>
+        </w:rPr>
+        <w:t xml:space="preserve">However, addressing the last part of the feedback is impossible due to lack of time information in the dataset. </w:t>
+      </w:r>
+    </w:p>
+    <w:p>
+      <w:pPr>
+        <w:rPr>
+          <w:rFonts w:ascii="Times New Roman" w:hAnsi="Times New Roman" w:cs="Times New Roman"/>
+          <w:sz w:val="24"/>
+          <w:szCs w:val="24"/>
+        </w:rPr>
+      </w:pPr>
+    </w:p>
+    <w:p>
+      <w:pPr>
+        <w:rPr>
+          <w:rFonts w:ascii="Times New Roman" w:hAnsi="Times New Roman" w:cs="Times New Roman"/>
+          <w:sz w:val="24"/>
+          <w:szCs w:val="24"/>
+        </w:rPr>
+      </w:pPr>
+    </w:p>
+    <w:p>
+      <w:pPr>
+        <w:rPr>
+          <w:rFonts w:ascii="Times New Roman" w:hAnsi="Times New Roman" w:cs="Times New Roman"/>
+          <w:b/>
+          <w:bCs/>
+          <w:i/>
+          <w:iCs/>
+          <w:sz w:val="24"/>
+          <w:szCs w:val="24"/>
+        </w:rPr>
+      </w:pPr>
+      <w:r>
+        <w:rPr>
+          <w:rFonts w:ascii="Times New Roman" w:hAnsi="Times New Roman" w:cs="Times New Roman"/>
+          <w:b/>
+          <w:bCs/>
+          <w:i/>
+          <w:iCs/>
+          <w:sz w:val="24"/>
+          <w:szCs w:val="24"/>
+        </w:rPr>
+        <w:t>Resources</w:t>
+      </w:r>
+    </w:p>
+    <w:p>
+      <w:pPr>
+        <w:rPr>
+          <w:rFonts w:ascii="Times New Roman" w:hAnsi="Times New Roman" w:cs="Times New Roman"/>
+          <w:sz w:val="24"/>
+          <w:szCs w:val="24"/>
+        </w:rPr>
+      </w:pPr>
+      <w:proofErr w:type="spellStart"/>
+      <w:r>
+        <w:rPr>
+          <w:rFonts w:ascii="Times New Roman" w:hAnsi="Times New Roman" w:cs="Times New Roman"/>
+          <w:sz w:val="24"/>
+          <w:szCs w:val="24"/>
+        </w:rPr>
+        <w:t>Udacity</w:t>
+      </w:r>
+      <w:proofErr w:type="spellEnd"/>
+      <w:r>
+        <w:rPr>
+          <w:rFonts w:ascii="Times New Roman" w:hAnsi="Times New Roman" w:cs="Times New Roman"/>
+          <w:sz w:val="24"/>
+          <w:szCs w:val="24"/>
+        </w:rPr>
+        <w:t xml:space="preserve"> course materials for </w:t>
+      </w:r>
+      <w:r>
+        <w:rPr>
+          <w:rFonts w:ascii="Times New Roman" w:hAnsi="Times New Roman" w:cs="Times New Roman"/>
+          <w:sz w:val="24"/>
+          <w:szCs w:val="24"/>
+        </w:rPr>
+        <w:t>Telling Stories with Tableau</w:t>
+      </w:r>
+    </w:p>
+    <w:p>
+      <w:pPr>
+        <w:rPr>
+          <w:rFonts w:ascii="Times New Roman" w:hAnsi="Times New Roman" w:cs="Times New Roman"/>
+          <w:sz w:val="24"/>
+          <w:szCs w:val="24"/>
+        </w:rPr>
+      </w:pPr>
+      <w:r>
+        <w:rPr>
+          <w:rFonts w:ascii="Times New Roman" w:hAnsi="Times New Roman" w:cs="Times New Roman"/>
+          <w:sz w:val="24"/>
+          <w:szCs w:val="24"/>
+        </w:rPr>
+        <w:t xml:space="preserve">Dataset: </w:t>
+      </w:r>
+      <w:r>
+        <w:rPr>
+          <w:rFonts w:ascii="Times New Roman" w:hAnsi="Times New Roman" w:cs="Times New Roman"/>
+          <w:sz w:val="24"/>
+          <w:szCs w:val="24"/>
+        </w:rPr>
+        <w:t>https://docs.google.com/document/d/1w7KhqotVi5eoKE3I_AZHbsxdr-NmcWsLTIiZrpxWx4w/pub?embedded=true</w:t>
+      </w:r>
+    </w:p>
     <w:sectPr>
+      <w:headerReference w:type="default" r:id="rId11"/>
       <w:pgSz w:w="12240" w:h="15840"/>
       <w:pgMar w:top="1440" w:right="1440" w:bottom="1440" w:left="1440" w:header="720" w:footer="720" w:gutter="0"/>
       <w:cols w:space="720"/>
@@ -2554,6 +3335,70 @@
     </w:sectPr>
   </w:body>
 </w:document>
+</file>
+
+<file path=word/endnotes.xml><?xml version="1.0" encoding="utf-8"?>
+<w:endnotes xmlns:wpc="http://schemas.microsoft.com/office/word/2010/wordprocessingCanvas" xmlns:mc="http://schemas.openxmlformats.org/markup-compatibility/2006" xmlns:o="urn:schemas-microsoft-com:office:office" xmlns:r="http://schemas.openxmlformats.org/officeDocument/2006/relationships" xmlns:m="http://schemas.openxmlformats.org/officeDocument/2006/math" xmlns:v="urn:schemas-microsoft-com:vml" xmlns:wp14="http://schemas.microsoft.com/office/word/2010/wordprocessingDrawing" xmlns:wp="http://schemas.openxmlformats.org/drawingml/2006/wordprocessingDrawing" xmlns:w10="urn:schemas-microsoft-com:office:word" xmlns:w="http://schemas.openxmlformats.org/wordprocessingml/2006/main" xmlns:w14="http://schemas.microsoft.com/office/word/2010/wordml" xmlns:w15="http://schemas.microsoft.com/office/word/2012/wordml" xmlns:wpg="http://schemas.microsoft.com/office/word/2010/wordprocessingGroup" xmlns:wpi="http://schemas.microsoft.com/office/word/2010/wordprocessingInk" xmlns:wne="http://schemas.microsoft.com/office/word/2006/wordml" xmlns:wps="http://schemas.microsoft.com/office/word/2010/wordprocessingShape" mc:Ignorable="w14 w15 wp14">
+  <w:endnote w:type="separator" w:id="-1">
+    <w:p>
+      <w:pPr>
+        <w:spacing w:after="0" w:line="240" w:lineRule="auto"/>
+      </w:pPr>
+      <w:r>
+        <w:separator/>
+      </w:r>
+    </w:p>
+  </w:endnote>
+  <w:endnote w:type="continuationSeparator" w:id="0">
+    <w:p>
+      <w:pPr>
+        <w:spacing w:after="0" w:line="240" w:lineRule="auto"/>
+      </w:pPr>
+      <w:r>
+        <w:continuationSeparator/>
+      </w:r>
+    </w:p>
+  </w:endnote>
+</w:endnotes>
+</file>
+
+<file path=word/footnotes.xml><?xml version="1.0" encoding="utf-8"?>
+<w:footnotes xmlns:wpc="http://schemas.microsoft.com/office/word/2010/wordprocessingCanvas" xmlns:mc="http://schemas.openxmlformats.org/markup-compatibility/2006" xmlns:o="urn:schemas-microsoft-com:office:office" xmlns:r="http://schemas.openxmlformats.org/officeDocument/2006/relationships" xmlns:m="http://schemas.openxmlformats.org/officeDocument/2006/math" xmlns:v="urn:schemas-microsoft-com:vml" xmlns:wp14="http://schemas.microsoft.com/office/word/2010/wordprocessingDrawing" xmlns:wp="http://schemas.openxmlformats.org/drawingml/2006/wordprocessingDrawing" xmlns:w10="urn:schemas-microsoft-com:office:word" xmlns:w="http://schemas.openxmlformats.org/wordprocessingml/2006/main" xmlns:w14="http://schemas.microsoft.com/office/word/2010/wordml" xmlns:w15="http://schemas.microsoft.com/office/word/2012/wordml" xmlns:wpg="http://schemas.microsoft.com/office/word/2010/wordprocessingGroup" xmlns:wpi="http://schemas.microsoft.com/office/word/2010/wordprocessingInk" xmlns:wne="http://schemas.microsoft.com/office/word/2006/wordml" xmlns:wps="http://schemas.microsoft.com/office/word/2010/wordprocessingShape" mc:Ignorable="w14 w15 wp14">
+  <w:footnote w:type="separator" w:id="-1">
+    <w:p>
+      <w:pPr>
+        <w:spacing w:after="0" w:line="240" w:lineRule="auto"/>
+      </w:pPr>
+      <w:r>
+        <w:separator/>
+      </w:r>
+    </w:p>
+  </w:footnote>
+  <w:footnote w:type="continuationSeparator" w:id="0">
+    <w:p>
+      <w:pPr>
+        <w:spacing w:after="0" w:line="240" w:lineRule="auto"/>
+      </w:pPr>
+      <w:r>
+        <w:continuationSeparator/>
+      </w:r>
+    </w:p>
+  </w:footnote>
+</w:footnotes>
+</file>
+
+<file path=word/header1.xml><?xml version="1.0" encoding="utf-8"?>
+<w:hdr xmlns:wpc="http://schemas.microsoft.com/office/word/2010/wordprocessingCanvas" xmlns:mc="http://schemas.openxmlformats.org/markup-compatibility/2006" xmlns:o="urn:schemas-microsoft-com:office:office" xmlns:r="http://schemas.openxmlformats.org/officeDocument/2006/relationships" xmlns:m="http://schemas.openxmlformats.org/officeDocument/2006/math" xmlns:v="urn:schemas-microsoft-com:vml" xmlns:wp14="http://schemas.microsoft.com/office/word/2010/wordprocessingDrawing" xmlns:wp="http://schemas.openxmlformats.org/drawingml/2006/wordprocessingDrawing" xmlns:w10="urn:schemas-microsoft-com:office:word" xmlns:w="http://schemas.openxmlformats.org/wordprocessingml/2006/main" xmlns:w14="http://schemas.microsoft.com/office/word/2010/wordml" xmlns:w15="http://schemas.microsoft.com/office/word/2012/wordml" xmlns:wpg="http://schemas.microsoft.com/office/word/2010/wordprocessingGroup" xmlns:wpi="http://schemas.microsoft.com/office/word/2010/wordprocessingInk" xmlns:wne="http://schemas.microsoft.com/office/word/2006/wordml" xmlns:wps="http://schemas.microsoft.com/office/word/2010/wordprocessingShape" mc:Ignorable="w14 w15 wp14">
+  <w:p>
+    <w:pPr>
+      <w:pStyle w:val="Header"/>
+      <w:jc w:val="right"/>
+    </w:pPr>
+    <w:r>
+      <w:t>By Lasantha Rathnayake</w:t>
+    </w:r>
+  </w:p>
+</w:hdr>
 </file>
 
 <file path=word/numbering.xml><?xml version="1.0" encoding="utf-8"?>
@@ -3270,6 +4115,56 @@
       <w:szCs w:val="18"/>
     </w:rPr>
   </w:style>
+  <w:style w:type="paragraph" w:styleId="Header">
+    <w:name w:val="header"/>
+    <w:basedOn w:val="Normal"/>
+    <w:link w:val="HeaderChar"/>
+    <w:uiPriority w:val="99"/>
+    <w:unhideWhenUsed/>
+    <w:rsid w:val="00171E48"/>
+    <w:pPr>
+      <w:tabs>
+        <w:tab w:val="center" w:pos="4680"/>
+        <w:tab w:val="right" w:pos="9360"/>
+      </w:tabs>
+      <w:spacing w:after="0" w:line="240" w:lineRule="auto"/>
+    </w:pPr>
+  </w:style>
+  <w:style w:type="character" w:customStyle="1" w:styleId="HeaderChar">
+    <w:name w:val="Header Char"/>
+    <w:basedOn w:val="DefaultParagraphFont"/>
+    <w:link w:val="Header"/>
+    <w:uiPriority w:val="99"/>
+    <w:rsid w:val="00171E48"/>
+    <w:rPr>
+      <w:rFonts w:cs="Arial Unicode MS"/>
+    </w:rPr>
+  </w:style>
+  <w:style w:type="paragraph" w:styleId="Footer">
+    <w:name w:val="footer"/>
+    <w:basedOn w:val="Normal"/>
+    <w:link w:val="FooterChar"/>
+    <w:uiPriority w:val="99"/>
+    <w:unhideWhenUsed/>
+    <w:rsid w:val="00171E48"/>
+    <w:pPr>
+      <w:tabs>
+        <w:tab w:val="center" w:pos="4680"/>
+        <w:tab w:val="right" w:pos="9360"/>
+      </w:tabs>
+      <w:spacing w:after="0" w:line="240" w:lineRule="auto"/>
+    </w:pPr>
+  </w:style>
+  <w:style w:type="character" w:customStyle="1" w:styleId="FooterChar">
+    <w:name w:val="Footer Char"/>
+    <w:basedOn w:val="DefaultParagraphFont"/>
+    <w:link w:val="Footer"/>
+    <w:uiPriority w:val="99"/>
+    <w:rsid w:val="00171E48"/>
+    <w:rPr>
+      <w:rFonts w:cs="Arial Unicode MS"/>
+    </w:rPr>
+  </w:style>
 </w:styles>
 </file>
 

</xml_diff>